<commit_message>
Some more polishng of plots
</commit_message>
<xml_diff>
--- a/quiz.docx
+++ b/quiz.docx
@@ -15,7 +15,7 @@
         <w:rPr>
           <w:lang w:val="de-DE"/>
         </w:rPr>
-        <w:t>Quiz-Poster</w:t>
+        <w:t>2. Quiz-Poster</w:t>
       </w:r>
       <w:bookmarkEnd w:id="0"/>
     </w:p>
@@ -30,20 +30,21 @@
         <w:rPr>
           <w:lang w:val="de-DE"/>
         </w:rPr>
-        <w:t xml:space="preserve">Titel: DAS </w:t>
+        <w:t xml:space="preserve">Titel: </w:t>
       </w:r>
       <w:r>
         <w:rPr>
           <w:b/>
-          <w:lang w:val="de-DE"/>
-        </w:rPr>
-        <w:t>härteste</w:t>
-      </w:r>
-      <w:r>
-        <w:rPr>
-          <w:lang w:val="de-DE"/>
-        </w:rPr>
-        <w:t xml:space="preserve"> Quiz der Welt</w:t>
+          <w:bCs/>
+          <w:lang w:val="de-DE"/>
+        </w:rPr>
+        <w:t>Teste deinen IQ</w:t>
+      </w:r>
+      <w:r>
+        <w:rPr>
+          <w:lang w:val="de-DE"/>
+        </w:rPr>
+        <w:t xml:space="preserve"> mit diesen 12 Fragen</w:t>
       </w:r>
     </w:p>
     <w:p>
@@ -57,7 +58,7 @@
         <w:rPr>
           <w:lang w:val="de-DE"/>
         </w:rPr>
-        <w:t>Untertitel: Deutsche schaffen nur 3 von 13 Punkte</w:t>
+        <w:t>Untertitel: Deutsche schaffen durchschnittlich nur zwei Richtige!!!</w:t>
       </w:r>
     </w:p>
     <w:p>
@@ -602,19 +603,7 @@
         <w:rPr>
           <w:lang w:val="de-DE"/>
         </w:rPr>
-        <w:t xml:space="preserve">Heute leben circa 7 Milliarden Menschen auf der Erde. Welche Karte zeigt die </w:t>
-      </w:r>
-      <w:r>
-        <w:rPr>
-          <w:lang w:val="de-DE"/>
-        </w:rPr>
-        <w:t>realistischste</w:t>
-      </w:r>
-      <w:r>
-        <w:rPr>
-          <w:lang w:val="de-DE"/>
-        </w:rPr>
-        <w:t xml:space="preserve"> geografische Verteilung? (Jede Figur steht für eine Milliarde Menschen.)</w:t>
+        <w:t>Heute leben circa 7 Milliarden Menschen auf der Erde. Welche Karte zeigt die realistischte geografische Verteilung? (Jede Figur steht für eine Milliarde Menschen.)</w:t>
       </w:r>
     </w:p>
     <w:p>
@@ -636,7 +625,7 @@
         </w:rPr>
         <w:drawing>
           <wp:inline distT="0" distB="0" distL="114935" distR="114935">
-            <wp:extent cx="3173730" cy="848995"/>
+            <wp:extent cx="3872230" cy="1231265"/>
             <wp:effectExtent l="0" t="0" r="0" b="0"/>
             <wp:docPr id="1" name="Picture" descr="text"/>
             <wp:cNvGraphicFramePr>
@@ -660,7 +649,7 @@
                   <pic:spPr bwMode="auto">
                     <a:xfrm>
                       <a:off x="0" y="0"/>
-                      <a:ext cx="3173730" cy="848995"/>
+                      <a:ext cx="3872230" cy="1231265"/>
                     </a:xfrm>
                     <a:prstGeom prst="rect">
                       <a:avLst/>
@@ -1177,7 +1166,7 @@
         <w:rPr>
           <w:lang w:val="de-DE"/>
         </w:rPr>
-        <w:t>Die richtige Antwort ist C. Die Zahl der jährlichen Todesopfer durch Naturkatastrophen (z.B. Erdbeben, Dürre, Flut oder Epidemien) ist laut der Internationalen Datenbank für Katastrophenereignisse (EM-Dat) in den letzten 100 Jahren um 90 Prozent zurückgegangen. Da solche Katastrophenereignisse von Jahr zu Jahr variieren, vergleichen wir Durchschnittswerte aus Zeiträumen von jeweils zehn Jahren. In den vergangenen zehn Jahren (2009-2018) kamen durchschnittlich 49 467 Menschen pro Jahr durch Naturkatastrophen ums Leben. Das entspricht 10 Prozent der Zahl von vor 100 Jahren (1909-1918) als 483 252 Menschen pro Jahr zu Tode kamen.</w:t>
+        <w:t>Die richtige Antwort ist C. Die Zahl der jährlichen Todesopfer durch Naturkatastrophen (z.B. Erdbeben, Dürre, Flut oder Epidemien) ist laut der Internationalen Datenbank für Katastrophenereignisse (EM-Dat) in den letzten 100 Jahren um 90 Prozent zurückgegangen. Da solche Katastrophenereignisse von Jahr zu Jahr variieren, vergleichen wir Durchschnittswerte aus Zeiträumen von jeweils zehn Jahren. In den vergangenen zehn Jahren (2009-2018) kamen durchschnittlich 49’467 Menschen pro Jahr durch Naturkatastrophen ums Leben. Das entspricht 10 Prozent der Zahl von vor 100 Jahren (1909-1918) als 483’252 Menschen pro Jahr zu Tode kamen.</w:t>
       </w:r>
     </w:p>
     <w:p>
@@ -1364,1017 +1353,10 @@
     <w:p>
       <w:pPr>
         <w:pStyle w:val="Compact"/>
-        <w:rPr>
-          <w:lang w:val="de-DE"/>
-        </w:rPr>
-      </w:pPr>
-      <w:r>
-        <w:rPr>
-          <w:lang w:val="de-DE"/>
-        </w:rPr>
-      </w:r>
-    </w:p>
-    <w:p>
-      <w:pPr>
-        <w:pStyle w:val="Compact"/>
-        <w:rPr>
-          <w:lang w:val="de-DE"/>
-        </w:rPr>
-      </w:pPr>
-      <w:r>
-        <w:rPr>
-          <w:lang w:val="de-DE"/>
-        </w:rPr>
-      </w:r>
-    </w:p>
-    <w:p>
-      <w:pPr>
-        <w:pStyle w:val="Compact"/>
-        <w:rPr>
-          <w:lang w:val="de-DE"/>
-        </w:rPr>
-      </w:pPr>
-      <w:r>
-        <w:rPr>
-          <w:lang w:val="de-DE"/>
-        </w:rPr>
-      </w:r>
-    </w:p>
-    <w:p>
-      <w:pPr>
-        <w:pStyle w:val="Compact"/>
-        <w:rPr>
-          <w:lang w:val="de-DE"/>
-        </w:rPr>
-      </w:pPr>
-      <w:r>
-        <w:rPr>
-          <w:lang w:val="de-DE"/>
-        </w:rPr>
-      </w:r>
-    </w:p>
-    <w:p>
-      <w:pPr>
-        <w:pStyle w:val="Compact"/>
-        <w:rPr>
-          <w:lang w:val="de-DE"/>
-        </w:rPr>
-      </w:pPr>
-      <w:r>
-        <w:rPr>
-          <w:lang w:val="de-DE"/>
-        </w:rPr>
-      </w:r>
-    </w:p>
-    <w:p>
-      <w:pPr>
-        <w:pStyle w:val="Compact"/>
-        <w:rPr>
-          <w:lang w:val="de-DE"/>
-        </w:rPr>
-      </w:pPr>
-      <w:r>
-        <w:rPr>
-          <w:lang w:val="de-DE"/>
-        </w:rPr>
-      </w:r>
-    </w:p>
-    <w:p>
-      <w:pPr>
-        <w:pStyle w:val="Compact"/>
-        <w:rPr>
-          <w:lang w:val="de-DE"/>
-        </w:rPr>
-      </w:pPr>
-      <w:r>
-        <w:rPr>
-          <w:lang w:val="de-DE"/>
-        </w:rPr>
-      </w:r>
-    </w:p>
-    <w:p>
-      <w:pPr>
-        <w:pStyle w:val="Compact"/>
-        <w:rPr>
-          <w:lang w:val="de-DE"/>
-        </w:rPr>
-      </w:pPr>
-      <w:r>
-        <w:rPr>
-          <w:lang w:val="de-DE"/>
-        </w:rPr>
-      </w:r>
-    </w:p>
-    <w:p>
-      <w:pPr>
-        <w:pStyle w:val="Compact"/>
-        <w:rPr>
-          <w:lang w:val="de-DE"/>
-        </w:rPr>
-      </w:pPr>
-      <w:r>
-        <w:rPr>
-          <w:lang w:val="de-DE"/>
-        </w:rPr>
-      </w:r>
-    </w:p>
-    <w:p>
-      <w:pPr>
-        <w:pStyle w:val="Compact"/>
-        <w:rPr>
-          <w:lang w:val="de-DE"/>
-        </w:rPr>
-      </w:pPr>
-      <w:r>
-        <w:rPr>
-          <w:lang w:val="de-DE"/>
-        </w:rPr>
-      </w:r>
-    </w:p>
-    <w:p>
-      <w:pPr>
-        <w:pStyle w:val="Compact"/>
-        <w:rPr>
-          <w:lang w:val="de-DE"/>
-        </w:rPr>
-      </w:pPr>
-      <w:r>
-        <w:rPr>
-          <w:lang w:val="de-DE"/>
-        </w:rPr>
-      </w:r>
-    </w:p>
-    <w:p>
-      <w:pPr>
-        <w:pStyle w:val="Compact"/>
-        <w:rPr>
-          <w:lang w:val="de-DE"/>
-        </w:rPr>
-      </w:pPr>
-      <w:r>
-        <w:rPr>
-          <w:lang w:val="de-DE"/>
-        </w:rPr>
-      </w:r>
-    </w:p>
-    <w:p>
-      <w:pPr>
-        <w:pStyle w:val="Compact"/>
-        <w:rPr>
-          <w:lang w:val="de-DE"/>
-        </w:rPr>
-      </w:pPr>
-      <w:r>
-        <w:rPr>
-          <w:lang w:val="de-DE"/>
-        </w:rPr>
-      </w:r>
-    </w:p>
-    <w:p>
-      <w:pPr>
-        <w:pStyle w:val="Compact"/>
-        <w:rPr>
-          <w:lang w:val="de-DE"/>
-        </w:rPr>
-      </w:pPr>
-      <w:r>
-        <w:rPr>
-          <w:lang w:val="de-DE"/>
-        </w:rPr>
-      </w:r>
-    </w:p>
-    <w:p>
-      <w:pPr>
-        <w:pStyle w:val="Compact"/>
-        <w:rPr>
-          <w:lang w:val="de-DE"/>
-        </w:rPr>
-      </w:pPr>
-      <w:r>
-        <w:rPr>
-          <w:lang w:val="de-DE"/>
-        </w:rPr>
-      </w:r>
-    </w:p>
-    <w:p>
-      <w:pPr>
-        <w:pStyle w:val="Compact"/>
-        <w:rPr>
-          <w:lang w:val="de-DE"/>
-        </w:rPr>
-      </w:pPr>
-      <w:r>
-        <w:rPr>
-          <w:lang w:val="de-DE"/>
-        </w:rPr>
-      </w:r>
-    </w:p>
-    <w:p>
-      <w:pPr>
-        <w:pStyle w:val="Compact"/>
-        <w:rPr>
-          <w:lang w:val="de-DE"/>
-        </w:rPr>
-      </w:pPr>
-      <w:r>
-        <w:rPr>
-          <w:lang w:val="de-DE"/>
-        </w:rPr>
-      </w:r>
-    </w:p>
-    <w:p>
-      <w:pPr>
-        <w:pStyle w:val="Compact"/>
-        <w:rPr>
-          <w:lang w:val="de-DE"/>
-        </w:rPr>
-      </w:pPr>
-      <w:r>
-        <w:rPr>
-          <w:lang w:val="de-DE"/>
-        </w:rPr>
-        <w:drawing>
-          <wp:anchor behindDoc="0" distT="0" distB="0" distL="0" distR="0" simplePos="0" locked="0" layoutInCell="1" allowOverlap="1" relativeHeight="3">
-            <wp:simplePos x="0" y="0"/>
-            <wp:positionH relativeFrom="column">
-              <wp:align>center</wp:align>
-            </wp:positionH>
-            <wp:positionV relativeFrom="paragraph">
-              <wp:posOffset>635</wp:posOffset>
-            </wp:positionV>
-            <wp:extent cx="5486400" cy="3289300"/>
-            <wp:effectExtent l="0" t="0" r="0" b="0"/>
-            <wp:wrapSquare wrapText="largest"/>
-            <wp:docPr id="2" name="Image1" descr=""/>
-            <wp:cNvGraphicFramePr>
-              <a:graphicFrameLocks xmlns:a="http://schemas.openxmlformats.org/drawingml/2006/main" noChangeAspect="1"/>
-            </wp:cNvGraphicFramePr>
-            <a:graphic xmlns:a="http://schemas.openxmlformats.org/drawingml/2006/main">
-              <a:graphicData uri="http://schemas.openxmlformats.org/drawingml/2006/picture">
-                <pic:pic xmlns:pic="http://schemas.openxmlformats.org/drawingml/2006/picture">
-                  <pic:nvPicPr>
-                    <pic:cNvPr id="2" name="Image1" descr=""/>
-                    <pic:cNvPicPr>
-                      <a:picLocks noChangeAspect="1" noChangeArrowheads="1"/>
-                    </pic:cNvPicPr>
-                  </pic:nvPicPr>
-                  <pic:blipFill>
-                    <a:blip r:embed="rId3"/>
-                    <a:stretch>
-                      <a:fillRect/>
-                    </a:stretch>
-                  </pic:blipFill>
-                  <pic:spPr bwMode="auto">
-                    <a:xfrm>
-                      <a:off x="0" y="0"/>
-                      <a:ext cx="5486400" cy="3289300"/>
-                    </a:xfrm>
-                    <a:prstGeom prst="rect">
-                      <a:avLst/>
-                    </a:prstGeom>
-                  </pic:spPr>
-                </pic:pic>
-              </a:graphicData>
-            </a:graphic>
-          </wp:anchor>
-        </w:drawing>
-      </w:r>
-    </w:p>
-    <w:p>
-      <w:pPr>
-        <w:pStyle w:val="Compact"/>
-        <w:rPr>
-          <w:lang w:val="de-DE"/>
-        </w:rPr>
-      </w:pPr>
-      <w:r>
-        <w:rPr>
-          <w:lang w:val="de-DE"/>
-        </w:rPr>
-        <w:drawing>
-          <wp:anchor behindDoc="0" distT="0" distB="0" distL="0" distR="0" simplePos="0" locked="0" layoutInCell="1" allowOverlap="1" relativeHeight="4">
-            <wp:simplePos x="0" y="0"/>
-            <wp:positionH relativeFrom="column">
-              <wp:align>center</wp:align>
-            </wp:positionH>
-            <wp:positionV relativeFrom="paragraph">
-              <wp:posOffset>635</wp:posOffset>
-            </wp:positionV>
-            <wp:extent cx="5486400" cy="3289300"/>
-            <wp:effectExtent l="0" t="0" r="0" b="0"/>
-            <wp:wrapSquare wrapText="largest"/>
-            <wp:docPr id="3" name="Image2" descr=""/>
-            <wp:cNvGraphicFramePr>
-              <a:graphicFrameLocks xmlns:a="http://schemas.openxmlformats.org/drawingml/2006/main" noChangeAspect="1"/>
-            </wp:cNvGraphicFramePr>
-            <a:graphic xmlns:a="http://schemas.openxmlformats.org/drawingml/2006/main">
-              <a:graphicData uri="http://schemas.openxmlformats.org/drawingml/2006/picture">
-                <pic:pic xmlns:pic="http://schemas.openxmlformats.org/drawingml/2006/picture">
-                  <pic:nvPicPr>
-                    <pic:cNvPr id="3" name="Image2" descr=""/>
-                    <pic:cNvPicPr>
-                      <a:picLocks noChangeAspect="1" noChangeArrowheads="1"/>
-                    </pic:cNvPicPr>
-                  </pic:nvPicPr>
-                  <pic:blipFill>
-                    <a:blip r:embed="rId4"/>
-                    <a:stretch>
-                      <a:fillRect/>
-                    </a:stretch>
-                  </pic:blipFill>
-                  <pic:spPr bwMode="auto">
-                    <a:xfrm>
-                      <a:off x="0" y="0"/>
-                      <a:ext cx="5486400" cy="3289300"/>
-                    </a:xfrm>
-                    <a:prstGeom prst="rect">
-                      <a:avLst/>
-                    </a:prstGeom>
-                  </pic:spPr>
-                </pic:pic>
-              </a:graphicData>
-            </a:graphic>
-          </wp:anchor>
-        </w:drawing>
-      </w:r>
-    </w:p>
-    <w:p>
-      <w:pPr>
-        <w:pStyle w:val="Compact"/>
-        <w:rPr>
-          <w:lang w:val="de-DE"/>
-        </w:rPr>
-      </w:pPr>
-      <w:r>
-        <w:rPr>
-          <w:lang w:val="de-DE"/>
-        </w:rPr>
-      </w:r>
-    </w:p>
-    <w:p>
-      <w:pPr>
-        <w:pStyle w:val="Compact"/>
-        <w:rPr>
-          <w:lang w:val="de-DE"/>
-        </w:rPr>
-      </w:pPr>
-      <w:r>
-        <w:rPr>
-          <w:lang w:val="de-DE"/>
-        </w:rPr>
-      </w:r>
-    </w:p>
-    <w:p>
-      <w:pPr>
-        <w:pStyle w:val="Compact"/>
-        <w:rPr>
-          <w:lang w:val="de-DE"/>
-        </w:rPr>
-      </w:pPr>
-      <w:r>
-        <w:rPr>
-          <w:lang w:val="de-DE"/>
-        </w:rPr>
-      </w:r>
-    </w:p>
-    <w:p>
-      <w:pPr>
-        <w:pStyle w:val="Compact"/>
-        <w:rPr>
-          <w:lang w:val="de-DE"/>
-        </w:rPr>
-      </w:pPr>
-      <w:r>
-        <w:rPr>
-          <w:lang w:val="de-DE"/>
-        </w:rPr>
-      </w:r>
-    </w:p>
-    <w:p>
-      <w:pPr>
-        <w:pStyle w:val="Compact"/>
-        <w:rPr>
-          <w:lang w:val="de-DE"/>
-        </w:rPr>
-      </w:pPr>
-      <w:r>
-        <w:rPr>
-          <w:lang w:val="de-DE"/>
-        </w:rPr>
-      </w:r>
-    </w:p>
-    <w:p>
-      <w:pPr>
-        <w:pStyle w:val="Compact"/>
-        <w:rPr>
-          <w:lang w:val="de-DE"/>
-        </w:rPr>
-      </w:pPr>
-      <w:r>
-        <w:rPr>
-          <w:lang w:val="de-DE"/>
-        </w:rPr>
-        <w:drawing>
-          <wp:anchor behindDoc="0" distT="0" distB="0" distL="0" distR="0" simplePos="0" locked="0" layoutInCell="1" allowOverlap="1" relativeHeight="5">
-            <wp:simplePos x="0" y="0"/>
-            <wp:positionH relativeFrom="column">
-              <wp:align>center</wp:align>
-            </wp:positionH>
-            <wp:positionV relativeFrom="paragraph">
-              <wp:posOffset>635</wp:posOffset>
-            </wp:positionV>
-            <wp:extent cx="5486400" cy="3289300"/>
-            <wp:effectExtent l="0" t="0" r="0" b="0"/>
-            <wp:wrapSquare wrapText="largest"/>
-            <wp:docPr id="4" name="Image3" descr=""/>
-            <wp:cNvGraphicFramePr>
-              <a:graphicFrameLocks xmlns:a="http://schemas.openxmlformats.org/drawingml/2006/main" noChangeAspect="1"/>
-            </wp:cNvGraphicFramePr>
-            <a:graphic xmlns:a="http://schemas.openxmlformats.org/drawingml/2006/main">
-              <a:graphicData uri="http://schemas.openxmlformats.org/drawingml/2006/picture">
-                <pic:pic xmlns:pic="http://schemas.openxmlformats.org/drawingml/2006/picture">
-                  <pic:nvPicPr>
-                    <pic:cNvPr id="4" name="Image3" descr=""/>
-                    <pic:cNvPicPr>
-                      <a:picLocks noChangeAspect="1" noChangeArrowheads="1"/>
-                    </pic:cNvPicPr>
-                  </pic:nvPicPr>
-                  <pic:blipFill>
-                    <a:blip r:embed="rId5"/>
-                    <a:stretch>
-                      <a:fillRect/>
-                    </a:stretch>
-                  </pic:blipFill>
-                  <pic:spPr bwMode="auto">
-                    <a:xfrm>
-                      <a:off x="0" y="0"/>
-                      <a:ext cx="5486400" cy="3289300"/>
-                    </a:xfrm>
-                    <a:prstGeom prst="rect">
-                      <a:avLst/>
-                    </a:prstGeom>
-                  </pic:spPr>
-                </pic:pic>
-              </a:graphicData>
-            </a:graphic>
-          </wp:anchor>
-        </w:drawing>
-      </w:r>
-    </w:p>
-    <w:p>
-      <w:pPr>
-        <w:pStyle w:val="Compact"/>
-        <w:rPr>
-          <w:lang w:val="de-DE"/>
-        </w:rPr>
-      </w:pPr>
-      <w:r>
-        <w:rPr>
-          <w:lang w:val="de-DE"/>
-        </w:rPr>
-      </w:r>
-    </w:p>
-    <w:p>
-      <w:pPr>
-        <w:pStyle w:val="Compact"/>
-        <w:rPr>
-          <w:lang w:val="de-DE"/>
-        </w:rPr>
-      </w:pPr>
-      <w:r>
-        <w:rPr>
-          <w:lang w:val="de-DE"/>
-        </w:rPr>
-        <w:drawing>
-          <wp:anchor behindDoc="0" distT="0" distB="0" distL="0" distR="0" simplePos="0" locked="0" layoutInCell="1" allowOverlap="1" relativeHeight="6">
-            <wp:simplePos x="0" y="0"/>
-            <wp:positionH relativeFrom="column">
-              <wp:align>center</wp:align>
-            </wp:positionH>
-            <wp:positionV relativeFrom="paragraph">
-              <wp:posOffset>635</wp:posOffset>
-            </wp:positionV>
-            <wp:extent cx="5486400" cy="3289300"/>
-            <wp:effectExtent l="0" t="0" r="0" b="0"/>
-            <wp:wrapSquare wrapText="largest"/>
-            <wp:docPr id="5" name="Image4" descr=""/>
-            <wp:cNvGraphicFramePr>
-              <a:graphicFrameLocks xmlns:a="http://schemas.openxmlformats.org/drawingml/2006/main" noChangeAspect="1"/>
-            </wp:cNvGraphicFramePr>
-            <a:graphic xmlns:a="http://schemas.openxmlformats.org/drawingml/2006/main">
-              <a:graphicData uri="http://schemas.openxmlformats.org/drawingml/2006/picture">
-                <pic:pic xmlns:pic="http://schemas.openxmlformats.org/drawingml/2006/picture">
-                  <pic:nvPicPr>
-                    <pic:cNvPr id="5" name="Image4" descr=""/>
-                    <pic:cNvPicPr>
-                      <a:picLocks noChangeAspect="1" noChangeArrowheads="1"/>
-                    </pic:cNvPicPr>
-                  </pic:nvPicPr>
-                  <pic:blipFill>
-                    <a:blip r:embed="rId6"/>
-                    <a:stretch>
-                      <a:fillRect/>
-                    </a:stretch>
-                  </pic:blipFill>
-                  <pic:spPr bwMode="auto">
-                    <a:xfrm>
-                      <a:off x="0" y="0"/>
-                      <a:ext cx="5486400" cy="3289300"/>
-                    </a:xfrm>
-                    <a:prstGeom prst="rect">
-                      <a:avLst/>
-                    </a:prstGeom>
-                  </pic:spPr>
-                </pic:pic>
-              </a:graphicData>
-            </a:graphic>
-          </wp:anchor>
-        </w:drawing>
-      </w:r>
-    </w:p>
-    <w:p>
-      <w:pPr>
-        <w:pStyle w:val="Compact"/>
-        <w:rPr>
-          <w:lang w:val="de-DE"/>
-        </w:rPr>
-      </w:pPr>
-      <w:r>
-        <w:rPr>
-          <w:lang w:val="de-DE"/>
-        </w:rPr>
-      </w:r>
-    </w:p>
-    <w:p>
-      <w:pPr>
-        <w:pStyle w:val="Compact"/>
-        <w:rPr>
-          <w:lang w:val="de-DE"/>
-        </w:rPr>
-      </w:pPr>
-      <w:r>
-        <w:rPr>
-          <w:lang w:val="de-DE"/>
-        </w:rPr>
-      </w:r>
-    </w:p>
-    <w:p>
-      <w:pPr>
-        <w:pStyle w:val="Compact"/>
-        <w:rPr>
-          <w:lang w:val="de-DE"/>
-        </w:rPr>
-      </w:pPr>
-      <w:r>
-        <w:rPr>
-          <w:lang w:val="de-DE"/>
-        </w:rPr>
-      </w:r>
-    </w:p>
-    <w:p>
-      <w:pPr>
-        <w:pStyle w:val="Compact"/>
-        <w:rPr>
-          <w:lang w:val="de-DE"/>
-        </w:rPr>
-      </w:pPr>
-      <w:r>
-        <w:rPr>
-          <w:lang w:val="de-DE"/>
-        </w:rPr>
-      </w:r>
-    </w:p>
-    <w:p>
-      <w:pPr>
-        <w:pStyle w:val="Compact"/>
-        <w:rPr>
-          <w:lang w:val="de-DE"/>
-        </w:rPr>
-      </w:pPr>
-      <w:r>
-        <w:rPr>
-          <w:lang w:val="de-DE"/>
-        </w:rPr>
-      </w:r>
-    </w:p>
-    <w:p>
-      <w:pPr>
-        <w:pStyle w:val="Compact"/>
-        <w:rPr>
-          <w:lang w:val="de-DE"/>
-        </w:rPr>
-      </w:pPr>
-      <w:r>
-        <w:rPr>
-          <w:lang w:val="de-DE"/>
-        </w:rPr>
-        <w:drawing>
-          <wp:anchor behindDoc="0" distT="0" distB="0" distL="0" distR="0" simplePos="0" locked="0" layoutInCell="1" allowOverlap="1" relativeHeight="7">
-            <wp:simplePos x="0" y="0"/>
-            <wp:positionH relativeFrom="column">
-              <wp:align>center</wp:align>
-            </wp:positionH>
-            <wp:positionV relativeFrom="paragraph">
-              <wp:posOffset>635</wp:posOffset>
-            </wp:positionV>
-            <wp:extent cx="5486400" cy="3289300"/>
-            <wp:effectExtent l="0" t="0" r="0" b="0"/>
-            <wp:wrapSquare wrapText="largest"/>
-            <wp:docPr id="6" name="Image5" descr=""/>
-            <wp:cNvGraphicFramePr>
-              <a:graphicFrameLocks xmlns:a="http://schemas.openxmlformats.org/drawingml/2006/main" noChangeAspect="1"/>
-            </wp:cNvGraphicFramePr>
-            <a:graphic xmlns:a="http://schemas.openxmlformats.org/drawingml/2006/main">
-              <a:graphicData uri="http://schemas.openxmlformats.org/drawingml/2006/picture">
-                <pic:pic xmlns:pic="http://schemas.openxmlformats.org/drawingml/2006/picture">
-                  <pic:nvPicPr>
-                    <pic:cNvPr id="6" name="Image5" descr=""/>
-                    <pic:cNvPicPr>
-                      <a:picLocks noChangeAspect="1" noChangeArrowheads="1"/>
-                    </pic:cNvPicPr>
-                  </pic:nvPicPr>
-                  <pic:blipFill>
-                    <a:blip r:embed="rId7"/>
-                    <a:stretch>
-                      <a:fillRect/>
-                    </a:stretch>
-                  </pic:blipFill>
-                  <pic:spPr bwMode="auto">
-                    <a:xfrm>
-                      <a:off x="0" y="0"/>
-                      <a:ext cx="5486400" cy="3289300"/>
-                    </a:xfrm>
-                    <a:prstGeom prst="rect">
-                      <a:avLst/>
-                    </a:prstGeom>
-                  </pic:spPr>
-                </pic:pic>
-              </a:graphicData>
-            </a:graphic>
-          </wp:anchor>
-        </w:drawing>
-      </w:r>
-    </w:p>
-    <w:p>
-      <w:pPr>
-        <w:pStyle w:val="Compact"/>
-        <w:rPr>
-          <w:lang w:val="de-DE"/>
-        </w:rPr>
-      </w:pPr>
-      <w:r>
-        <w:rPr>
-          <w:lang w:val="de-DE"/>
-        </w:rPr>
-      </w:r>
-    </w:p>
-    <w:p>
-      <w:pPr>
-        <w:pStyle w:val="Compact"/>
-        <w:rPr>
-          <w:lang w:val="de-DE"/>
-        </w:rPr>
-      </w:pPr>
-      <w:r>
-        <w:rPr>
-          <w:lang w:val="de-DE"/>
-        </w:rPr>
-      </w:r>
-    </w:p>
-    <w:p>
-      <w:pPr>
-        <w:pStyle w:val="Compact"/>
-        <w:rPr>
-          <w:lang w:val="de-DE"/>
-        </w:rPr>
-      </w:pPr>
-      <w:r>
-        <w:rPr>
-          <w:lang w:val="de-DE"/>
-        </w:rPr>
-      </w:r>
-    </w:p>
-    <w:p>
-      <w:pPr>
-        <w:pStyle w:val="Compact"/>
-        <w:rPr>
-          <w:lang w:val="de-DE"/>
-        </w:rPr>
-      </w:pPr>
-      <w:r>
-        <w:rPr>
-          <w:lang w:val="de-DE"/>
-        </w:rPr>
-        <w:drawing>
-          <wp:anchor behindDoc="0" distT="0" distB="0" distL="0" distR="0" simplePos="0" locked="0" layoutInCell="1" allowOverlap="1" relativeHeight="8">
-            <wp:simplePos x="0" y="0"/>
-            <wp:positionH relativeFrom="column">
-              <wp:align>center</wp:align>
-            </wp:positionH>
-            <wp:positionV relativeFrom="paragraph">
-              <wp:posOffset>635</wp:posOffset>
-            </wp:positionV>
-            <wp:extent cx="5486400" cy="3289300"/>
-            <wp:effectExtent l="0" t="0" r="0" b="0"/>
-            <wp:wrapSquare wrapText="largest"/>
-            <wp:docPr id="7" name="Image6" descr=""/>
-            <wp:cNvGraphicFramePr>
-              <a:graphicFrameLocks xmlns:a="http://schemas.openxmlformats.org/drawingml/2006/main" noChangeAspect="1"/>
-            </wp:cNvGraphicFramePr>
-            <a:graphic xmlns:a="http://schemas.openxmlformats.org/drawingml/2006/main">
-              <a:graphicData uri="http://schemas.openxmlformats.org/drawingml/2006/picture">
-                <pic:pic xmlns:pic="http://schemas.openxmlformats.org/drawingml/2006/picture">
-                  <pic:nvPicPr>
-                    <pic:cNvPr id="7" name="Image6" descr=""/>
-                    <pic:cNvPicPr>
-                      <a:picLocks noChangeAspect="1" noChangeArrowheads="1"/>
-                    </pic:cNvPicPr>
-                  </pic:nvPicPr>
-                  <pic:blipFill>
-                    <a:blip r:embed="rId8"/>
-                    <a:stretch>
-                      <a:fillRect/>
-                    </a:stretch>
-                  </pic:blipFill>
-                  <pic:spPr bwMode="auto">
-                    <a:xfrm>
-                      <a:off x="0" y="0"/>
-                      <a:ext cx="5486400" cy="3289300"/>
-                    </a:xfrm>
-                    <a:prstGeom prst="rect">
-                      <a:avLst/>
-                    </a:prstGeom>
-                  </pic:spPr>
-                </pic:pic>
-              </a:graphicData>
-            </a:graphic>
-          </wp:anchor>
-        </w:drawing>
-      </w:r>
-    </w:p>
-    <w:p>
-      <w:pPr>
-        <w:pStyle w:val="Compact"/>
-        <w:rPr>
-          <w:lang w:val="de-DE"/>
-        </w:rPr>
-      </w:pPr>
-      <w:r>
-        <w:rPr>
-          <w:lang w:val="de-DE"/>
-        </w:rPr>
-      </w:r>
-    </w:p>
-    <w:p>
-      <w:pPr>
-        <w:pStyle w:val="Compact"/>
-        <w:rPr>
-          <w:lang w:val="de-DE"/>
-        </w:rPr>
-      </w:pPr>
-      <w:r>
-        <w:rPr>
-          <w:lang w:val="de-DE"/>
-        </w:rPr>
-      </w:r>
-    </w:p>
-    <w:p>
-      <w:pPr>
-        <w:pStyle w:val="Compact"/>
-        <w:rPr>
-          <w:lang w:val="de-DE"/>
-        </w:rPr>
-      </w:pPr>
-      <w:r>
-        <w:rPr>
-          <w:lang w:val="de-DE"/>
-        </w:rPr>
-      </w:r>
-    </w:p>
-    <w:p>
-      <w:pPr>
-        <w:pStyle w:val="Compact"/>
-        <w:rPr>
-          <w:lang w:val="de-DE"/>
-        </w:rPr>
-      </w:pPr>
-      <w:r>
-        <w:rPr>
-          <w:lang w:val="de-DE"/>
-        </w:rPr>
-      </w:r>
-    </w:p>
-    <w:p>
-      <w:pPr>
-        <w:pStyle w:val="Compact"/>
-        <w:rPr>
-          <w:lang w:val="de-DE"/>
-        </w:rPr>
-      </w:pPr>
-      <w:r>
-        <w:rPr>
-          <w:lang w:val="de-DE"/>
-        </w:rPr>
-      </w:r>
-    </w:p>
-    <w:p>
-      <w:pPr>
-        <w:pStyle w:val="Compact"/>
-        <w:rPr>
-          <w:lang w:val="de-DE"/>
-        </w:rPr>
-      </w:pPr>
-      <w:r>
-        <w:rPr>
-          <w:lang w:val="de-DE"/>
-        </w:rPr>
-      </w:r>
-    </w:p>
-    <w:p>
-      <w:pPr>
-        <w:pStyle w:val="Compact"/>
-        <w:rPr>
-          <w:lang w:val="de-DE"/>
-        </w:rPr>
-      </w:pPr>
-      <w:r>
-        <w:rPr>
-          <w:lang w:val="de-DE"/>
-        </w:rPr>
-      </w:r>
-    </w:p>
-    <w:p>
-      <w:pPr>
-        <w:pStyle w:val="Compact"/>
-        <w:rPr>
-          <w:lang w:val="de-DE"/>
-        </w:rPr>
-      </w:pPr>
-      <w:r>
-        <w:rPr>
-          <w:lang w:val="de-DE"/>
-        </w:rPr>
-      </w:r>
-    </w:p>
-    <w:p>
-      <w:pPr>
-        <w:pStyle w:val="Compact"/>
-        <w:rPr>
-          <w:lang w:val="de-DE"/>
-        </w:rPr>
-      </w:pPr>
-      <w:r>
-        <w:rPr>
-          <w:lang w:val="de-DE"/>
-        </w:rPr>
-      </w:r>
-    </w:p>
-    <w:p>
-      <w:pPr>
-        <w:pStyle w:val="Compact"/>
-        <w:rPr>
-          <w:lang w:val="de-DE"/>
-        </w:rPr>
-      </w:pPr>
-      <w:r>
-        <w:rPr>
-          <w:lang w:val="de-DE"/>
-        </w:rPr>
-      </w:r>
-    </w:p>
-    <w:p>
-      <w:pPr>
-        <w:pStyle w:val="Compact"/>
-        <w:rPr>
-          <w:lang w:val="de-DE"/>
-        </w:rPr>
-      </w:pPr>
-      <w:r>
-        <w:rPr>
-          <w:lang w:val="de-DE"/>
-        </w:rPr>
-      </w:r>
-    </w:p>
-    <w:p>
-      <w:pPr>
-        <w:pStyle w:val="Compact"/>
-        <w:rPr>
-          <w:lang w:val="de-DE"/>
-        </w:rPr>
-      </w:pPr>
-      <w:r>
-        <w:rPr>
-          <w:lang w:val="de-DE"/>
-        </w:rPr>
-      </w:r>
-    </w:p>
-    <w:p>
-      <w:pPr>
-        <w:pStyle w:val="Compact"/>
-        <w:rPr>
-          <w:lang w:val="de-DE"/>
-        </w:rPr>
-      </w:pPr>
-      <w:r>
-        <w:rPr>
-          <w:lang w:val="de-DE"/>
-        </w:rPr>
-      </w:r>
-    </w:p>
-    <w:p>
-      <w:pPr>
-        <w:pStyle w:val="Compact"/>
-        <w:rPr>
-          <w:lang w:val="de-DE"/>
-        </w:rPr>
-      </w:pPr>
-      <w:r>
-        <w:rPr>
-          <w:lang w:val="de-DE"/>
-        </w:rPr>
-      </w:r>
-    </w:p>
-    <w:p>
-      <w:pPr>
-        <w:pStyle w:val="Compact"/>
-        <w:rPr>
-          <w:lang w:val="de-DE"/>
-        </w:rPr>
-      </w:pPr>
-      <w:r>
-        <w:rPr>
-          <w:lang w:val="de-DE"/>
-        </w:rPr>
-      </w:r>
-    </w:p>
-    <w:p>
-      <w:pPr>
-        <w:pStyle w:val="Compact"/>
-        <w:rPr>
-          <w:lang w:val="de-DE"/>
-        </w:rPr>
-      </w:pPr>
-      <w:r>
-        <w:rPr>
-          <w:lang w:val="de-DE"/>
-        </w:rPr>
-      </w:r>
-    </w:p>
-    <w:p>
-      <w:pPr>
-        <w:pStyle w:val="Compact"/>
-        <w:rPr>
-          <w:lang w:val="de-DE"/>
-        </w:rPr>
-      </w:pPr>
-      <w:r>
-        <w:rPr>
-          <w:lang w:val="de-DE"/>
-        </w:rPr>
-      </w:r>
-    </w:p>
-    <w:p>
-      <w:pPr>
-        <w:pStyle w:val="Compact"/>
-        <w:rPr>
-          <w:lang w:val="de-DE"/>
-        </w:rPr>
-      </w:pPr>
-      <w:r>
-        <w:rPr>
-          <w:lang w:val="de-DE"/>
-        </w:rPr>
-      </w:r>
-    </w:p>
-    <w:p>
-      <w:pPr>
-        <w:pStyle w:val="Compact"/>
-        <w:rPr>
-          <w:lang w:val="de-DE"/>
-        </w:rPr>
-      </w:pPr>
-      <w:r>
-        <w:rPr>
-          <w:lang w:val="de-DE"/>
-        </w:rPr>
-      </w:r>
-    </w:p>
-    <w:p>
-      <w:pPr>
-        <w:pStyle w:val="Compact"/>
-        <w:rPr>
-          <w:lang w:val="de-DE"/>
-        </w:rPr>
-      </w:pPr>
-      <w:r>
-        <w:rPr>
-          <w:lang w:val="de-DE"/>
-        </w:rPr>
-      </w:r>
-    </w:p>
-    <w:p>
-      <w:pPr>
-        <w:pStyle w:val="Compact"/>
+        <w:numPr>
+          <w:ilvl w:val="0"/>
+          <w:numId w:val="26"/>
+        </w:numPr>
         <w:spacing w:before="36" w:after="36"/>
         <w:rPr>
           <w:lang w:val="de-DE"/>
@@ -2384,51 +1366,20 @@
         <w:rPr>
           <w:lang w:val="de-DE"/>
         </w:rPr>
-        <w:drawing>
-          <wp:anchor behindDoc="0" distT="0" distB="0" distL="0" distR="0" simplePos="0" locked="0" layoutInCell="1" allowOverlap="1" relativeHeight="9">
-            <wp:simplePos x="0" y="0"/>
-            <wp:positionH relativeFrom="column">
-              <wp:align>center</wp:align>
-            </wp:positionH>
-            <wp:positionV relativeFrom="paragraph">
-              <wp:posOffset>635</wp:posOffset>
-            </wp:positionV>
-            <wp:extent cx="5486400" cy="3289300"/>
-            <wp:effectExtent l="0" t="0" r="0" b="0"/>
-            <wp:wrapSquare wrapText="largest"/>
-            <wp:docPr id="8" name="Image7" descr=""/>
-            <wp:cNvGraphicFramePr>
-              <a:graphicFrameLocks xmlns:a="http://schemas.openxmlformats.org/drawingml/2006/main" noChangeAspect="1"/>
-            </wp:cNvGraphicFramePr>
-            <a:graphic xmlns:a="http://schemas.openxmlformats.org/drawingml/2006/main">
-              <a:graphicData uri="http://schemas.openxmlformats.org/drawingml/2006/picture">
-                <pic:pic xmlns:pic="http://schemas.openxmlformats.org/drawingml/2006/picture">
-                  <pic:nvPicPr>
-                    <pic:cNvPr id="8" name="Image7" descr=""/>
-                    <pic:cNvPicPr>
-                      <a:picLocks noChangeAspect="1" noChangeArrowheads="1"/>
-                    </pic:cNvPicPr>
-                  </pic:nvPicPr>
-                  <pic:blipFill>
-                    <a:blip r:embed="rId9"/>
-                    <a:stretch>
-                      <a:fillRect/>
-                    </a:stretch>
-                  </pic:blipFill>
-                  <pic:spPr bwMode="auto">
-                    <a:xfrm>
-                      <a:off x="0" y="0"/>
-                      <a:ext cx="5486400" cy="3289300"/>
-                    </a:xfrm>
-                    <a:prstGeom prst="rect">
-                      <a:avLst/>
-                    </a:prstGeom>
-                  </pic:spPr>
-                </pic:pic>
-              </a:graphicData>
-            </a:graphic>
-          </wp:anchor>
-        </w:drawing>
+        <w:t xml:space="preserve">Quellen: Alle Fragen- und Antworttexte stammen aus dem Buch: “Factfulness: Wie wir lernen, die Welt so zu sehen, wie sie wirklich ist” von Hans Rosling. Teilweise wurden die Antworten angepasst um neue Daten miteinzubeziehen. Im Jahr 2017 haben ca. 14’000 Europäer dieses Quiz absolviert; die durchschnittliche Anzahl an richtigen Antworten war nur </w:t>
+      </w:r>
+      <w:r>
+        <w:rPr>
+          <w:b/>
+          <w:lang w:val="de-DE"/>
+        </w:rPr>
+        <w:t>2</w:t>
+      </w:r>
+      <w:r>
+        <w:rPr>
+          <w:lang w:val="de-DE"/>
+        </w:rPr>
+        <w:t>.</w:t>
       </w:r>
     </w:p>
     <w:sectPr>

</xml_diff>